<commit_message>
Added a new scene of rainforest + audio folder
</commit_message>
<xml_diff>
--- a/BravoTeam-Documentation/Documentation.docx
+++ b/BravoTeam-Documentation/Documentation.docx
@@ -8,6 +8,9 @@
         <w:jc w:val="center"/>
       </w:pPr>
       <w:r>
+        <w:rPr>
+          <w:noProof/>
+        </w:rPr>
         <w:drawing>
           <wp:inline distT="0" distB="0" distL="0" distR="0" wp14:anchorId="111533D5" wp14:editId="4D95B0F9">
             <wp:extent cx="5731510" cy="2977515"/>
@@ -68,6 +71,9 @@
         <w:jc w:val="center"/>
       </w:pPr>
       <w:r>
+        <w:rPr>
+          <w:noProof/>
+        </w:rPr>
         <w:drawing>
           <wp:inline distT="0" distB="0" distL="0" distR="0" wp14:anchorId="4789A9C8" wp14:editId="07432DC2">
             <wp:extent cx="4884843" cy="2225233"/>
@@ -128,6 +134,9 @@
         <w:jc w:val="center"/>
       </w:pPr>
       <w:r>
+        <w:rPr>
+          <w:noProof/>
+        </w:rPr>
         <w:drawing>
           <wp:inline distT="0" distB="0" distL="0" distR="0" wp14:anchorId="1366CB9F" wp14:editId="538659B5">
             <wp:extent cx="5731510" cy="1800860"/>
@@ -182,6 +191,75 @@
         <w:t xml:space="preserve"> Used a coroutine to make the gorilla move to a certain position when the human enters the scene.</w:t>
       </w:r>
     </w:p>
+    <w:p/>
+    <w:p>
+      <w:r>
+        <w:rPr>
+          <w:noProof/>
+        </w:rPr>
+        <w:lastRenderedPageBreak/>
+        <w:drawing>
+          <wp:inline distT="0" distB="0" distL="0" distR="0" wp14:anchorId="6DB0A49E" wp14:editId="0D9383B3">
+            <wp:extent cx="5731510" cy="3496310"/>
+            <wp:effectExtent l="0" t="0" r="2540" b="8890"/>
+            <wp:docPr id="1536588447" name="Picture 1" descr="A screenshot of a video game&#10;&#10;Description automatically generated"/>
+            <wp:cNvGraphicFramePr>
+              <a:graphicFrameLocks xmlns:a="http://schemas.openxmlformats.org/drawingml/2006/main" noChangeAspect="1"/>
+            </wp:cNvGraphicFramePr>
+            <a:graphic xmlns:a="http://schemas.openxmlformats.org/drawingml/2006/main">
+              <a:graphicData uri="http://schemas.openxmlformats.org/drawingml/2006/picture">
+                <pic:pic xmlns:pic="http://schemas.openxmlformats.org/drawingml/2006/picture">
+                  <pic:nvPicPr>
+                    <pic:cNvPr id="1536588447" name="Picture 1" descr="A screenshot of a video game&#10;&#10;Description automatically generated"/>
+                    <pic:cNvPicPr/>
+                  </pic:nvPicPr>
+                  <pic:blipFill>
+                    <a:blip r:embed="rId7">
+                      <a:extLst>
+                        <a:ext uri="{28A0092B-C50C-407E-A947-70E740481C1C}">
+                          <a14:useLocalDpi xmlns:a14="http://schemas.microsoft.com/office/drawing/2010/main" val="0"/>
+                        </a:ext>
+                      </a:extLst>
+                    </a:blip>
+                    <a:stretch>
+                      <a:fillRect/>
+                    </a:stretch>
+                  </pic:blipFill>
+                  <pic:spPr>
+                    <a:xfrm>
+                      <a:off x="0" y="0"/>
+                      <a:ext cx="5731510" cy="3496310"/>
+                    </a:xfrm>
+                    <a:prstGeom prst="rect">
+                      <a:avLst/>
+                    </a:prstGeom>
+                  </pic:spPr>
+                </pic:pic>
+              </a:graphicData>
+            </a:graphic>
+          </wp:inline>
+        </w:drawing>
+      </w:r>
+    </w:p>
+    <w:p>
+      <w:pPr>
+        <w:pStyle w:val="Caption"/>
+        <w:jc w:val="center"/>
+      </w:pPr>
+      <w:r>
+        <w:t>4</w:t>
+      </w:r>
+      <w:r>
+        <w:t xml:space="preserve"> </w:t>
+      </w:r>
+      <w:r>
+        <w:t>Created a new scene, imported character and added customised animation, so the character looks like he’s cutting the trees</w:t>
+      </w:r>
+      <w:r>
+        <w:t>.</w:t>
+      </w:r>
+    </w:p>
+    <w:p/>
     <w:sectPr>
       <w:pgSz w:w="11906" w:h="16838"/>
       <w:pgMar w:top="1440" w:right="1440" w:bottom="1440" w:left="1440" w:header="708" w:footer="708" w:gutter="0"/>

</xml_diff>